<commit_message>
update Book/BookRecorder.xlsx and delete some files
</commit_message>
<xml_diff>
--- a/S012_ModernCppTips.docx
+++ b/S012_ModernCppTips.docx
@@ -1,6 +1,6 @@
 
 <file path=word/document.xml><?xml version="1.0" encoding="utf-8"?>
-<w:document xmlns:wpc="http://schemas.microsoft.com/office/word/2010/wordprocessingCanvas" xmlns:cx="http://schemas.microsoft.com/office/drawing/2014/chartex" xmlns:mc="http://schemas.openxmlformats.org/markup-compatibility/2006" xmlns:o="urn:schemas-microsoft-com:office:office" xmlns:r="http://schemas.openxmlformats.org/officeDocument/2006/relationships" xmlns:m="http://schemas.openxmlformats.org/officeDocument/2006/math" xmlns:v="urn:schemas-microsoft-com:vml" xmlns:wp14="http://schemas.microsoft.com/office/word/2010/wordprocessingDrawing" xmlns:wp="http://schemas.openxmlformats.org/drawingml/2006/wordprocessingDrawing" xmlns:w10="urn:schemas-microsoft-com:office:word" xmlns:w="http://schemas.openxmlformats.org/wordprocessingml/2006/main" xmlns:w14="http://schemas.microsoft.com/office/word/2010/wordml" xmlns:w15="http://schemas.microsoft.com/office/word/2012/wordml" xmlns:w16se="http://schemas.microsoft.com/office/word/2015/wordml/symex" xmlns:wpg="http://schemas.microsoft.com/office/word/2010/wordprocessingGroup" xmlns:wpi="http://schemas.microsoft.com/office/word/2010/wordprocessingInk" xmlns:wne="http://schemas.microsoft.com/office/word/2006/wordml" xmlns:wps="http://schemas.microsoft.com/office/word/2010/wordprocessingShape" mc:Ignorable="w14 w15 w16se wp14">
+<w:document xmlns:wpc="http://schemas.microsoft.com/office/word/2010/wordprocessingCanvas" xmlns:cx="http://schemas.microsoft.com/office/drawing/2014/chartex" xmlns:cx1="http://schemas.microsoft.com/office/drawing/2015/9/8/chartex" xmlns:cx2="http://schemas.microsoft.com/office/drawing/2015/10/21/chartex" xmlns:cx3="http://schemas.microsoft.com/office/drawing/2016/5/9/chartex" xmlns:cx4="http://schemas.microsoft.com/office/drawing/2016/5/10/chartex" xmlns:cx5="http://schemas.microsoft.com/office/drawing/2016/5/11/chartex" xmlns:cx6="http://schemas.microsoft.com/office/drawing/2016/5/12/chartex" xmlns:cx7="http://schemas.microsoft.com/office/drawing/2016/5/13/chartex" xmlns:cx8="http://schemas.microsoft.com/office/drawing/2016/5/14/chartex" xmlns:mc="http://schemas.openxmlformats.org/markup-compatibility/2006" xmlns:aink="http://schemas.microsoft.com/office/drawing/2016/ink" xmlns:am3d="http://schemas.microsoft.com/office/drawing/2017/model3d" xmlns:o="urn:schemas-microsoft-com:office:office" xmlns:r="http://schemas.openxmlformats.org/officeDocument/2006/relationships" xmlns:m="http://schemas.openxmlformats.org/officeDocument/2006/math" xmlns:v="urn:schemas-microsoft-com:vml" xmlns:wp14="http://schemas.microsoft.com/office/word/2010/wordprocessingDrawing" xmlns:wp="http://schemas.openxmlformats.org/drawingml/2006/wordprocessingDrawing" xmlns:w10="urn:schemas-microsoft-com:office:word" xmlns:w="http://schemas.openxmlformats.org/wordprocessingml/2006/main" xmlns:w14="http://schemas.microsoft.com/office/word/2010/wordml" xmlns:w15="http://schemas.microsoft.com/office/word/2012/wordml" xmlns:w16cex="http://schemas.microsoft.com/office/word/2018/wordml/cex" xmlns:w16cid="http://schemas.microsoft.com/office/word/2016/wordml/cid" xmlns:w16="http://schemas.microsoft.com/office/word/2018/wordml" xmlns:w16sdtdh="http://schemas.microsoft.com/office/word/2020/wordml/sdtdatahash" xmlns:w16se="http://schemas.microsoft.com/office/word/2015/wordml/symex" xmlns:wpg="http://schemas.microsoft.com/office/word/2010/wordprocessingGroup" xmlns:wpi="http://schemas.microsoft.com/office/word/2010/wordprocessingInk" xmlns:wne="http://schemas.microsoft.com/office/word/2006/wordml" xmlns:wps="http://schemas.microsoft.com/office/word/2010/wordprocessingShape" mc:Ignorable="w14 w15 w16se w16cid w16 w16cex w16sdtdh wp14">
   <w:body>
     <w:p>
       <w:pPr>
@@ -2071,87 +2071,70 @@
                 <w:lang w:eastAsia="ko-KR"/>
               </w:rPr>
             </w:pPr>
+            <w:r>
+              <w:rPr>
+                <w:rFonts w:hint="eastAsia"/>
+                <w:lang w:eastAsia="ko-KR"/>
+              </w:rPr>
+              <w:t xml:space="preserve">int </w:t>
+            </w:r>
             <w:proofErr w:type="spellStart"/>
             <w:r>
               <w:rPr>
+                <w:lang w:eastAsia="ko-KR"/>
+              </w:rPr>
+              <w:t>i</w:t>
+            </w:r>
+            <w:proofErr w:type="spellEnd"/>
+            <w:r>
+              <w:rPr>
                 <w:rFonts w:hint="eastAsia"/>
                 <w:lang w:eastAsia="ko-KR"/>
               </w:rPr>
-              <w:t>int</w:t>
+              <w:t xml:space="preserve"> </w:t>
+            </w:r>
+            <w:r>
+              <w:rPr>
+                <w:lang w:eastAsia="ko-KR"/>
+              </w:rPr>
+              <w:t>{100</w:t>
+            </w:r>
+            <w:proofErr w:type="gramStart"/>
+            <w:r>
+              <w:rPr>
+                <w:lang w:eastAsia="ko-KR"/>
+              </w:rPr>
+              <w:t xml:space="preserve">};   </w:t>
+            </w:r>
+            <w:proofErr w:type="gramEnd"/>
+            <w:r>
+              <w:rPr>
+                <w:lang w:eastAsia="ko-KR"/>
+              </w:rPr>
+              <w:t xml:space="preserve">             //int </w:t>
+            </w:r>
+            <w:proofErr w:type="spellStart"/>
+            <w:r>
+              <w:rPr>
+                <w:rFonts w:hint="eastAsia"/>
+                <w:lang w:eastAsia="ko-KR"/>
+              </w:rPr>
+              <w:t>i</w:t>
             </w:r>
             <w:proofErr w:type="spellEnd"/>
             <w:r>
               <w:rPr>
+                <w:lang w:eastAsia="ko-KR"/>
+              </w:rPr>
+              <w:t xml:space="preserve"> = 100;</w:t>
+            </w:r>
+            <w:r>
+              <w:rPr>
                 <w:rFonts w:hint="eastAsia"/>
                 <w:lang w:eastAsia="ko-KR"/>
               </w:rPr>
-              <w:t xml:space="preserve"> </w:t>
-            </w:r>
-            <w:proofErr w:type="spellStart"/>
-            <w:r>
-              <w:rPr>
-                <w:lang w:eastAsia="ko-KR"/>
-              </w:rPr>
-              <w:t>i</w:t>
-            </w:r>
-            <w:proofErr w:type="spellEnd"/>
-            <w:r>
-              <w:rPr>
-                <w:rFonts w:hint="eastAsia"/>
-                <w:lang w:eastAsia="ko-KR"/>
-              </w:rPr>
-              <w:t xml:space="preserve"> </w:t>
-            </w:r>
-            <w:r>
-              <w:rPr>
-                <w:lang w:eastAsia="ko-KR"/>
-              </w:rPr>
-              <w:t>{100};                //</w:t>
-            </w:r>
-            <w:proofErr w:type="spellStart"/>
-            <w:r>
-              <w:rPr>
-                <w:lang w:eastAsia="ko-KR"/>
-              </w:rPr>
-              <w:t>int</w:t>
-            </w:r>
-            <w:proofErr w:type="spellEnd"/>
-            <w:r>
-              <w:rPr>
-                <w:lang w:eastAsia="ko-KR"/>
-              </w:rPr>
-              <w:t xml:space="preserve"> </w:t>
-            </w:r>
-            <w:proofErr w:type="spellStart"/>
-            <w:r>
-              <w:rPr>
-                <w:rFonts w:hint="eastAsia"/>
-                <w:lang w:eastAsia="ko-KR"/>
-              </w:rPr>
-              <w:t>i</w:t>
-            </w:r>
-            <w:proofErr w:type="spellEnd"/>
-            <w:r>
-              <w:rPr>
-                <w:lang w:eastAsia="ko-KR"/>
-              </w:rPr>
-              <w:t xml:space="preserve"> = 100</w:t>
-            </w:r>
-            <w:proofErr w:type="gramStart"/>
-            <w:r>
-              <w:rPr>
-                <w:lang w:eastAsia="ko-KR"/>
-              </w:rPr>
-              <w:t>;</w:t>
-            </w:r>
-            <w:r>
-              <w:rPr>
-                <w:rFonts w:hint="eastAsia"/>
-                <w:lang w:eastAsia="ko-KR"/>
-              </w:rPr>
               <w:t>과</w:t>
             </w:r>
-            <w:proofErr w:type="gramEnd"/>
             <w:r>
               <w:rPr>
                 <w:rFonts w:hint="eastAsia"/>
@@ -2170,51 +2153,50 @@
           <w:p>
             <w:pPr>
               <w:rPr>
+                <w:lang w:eastAsia="ko-KR"/>
+              </w:rPr>
+            </w:pPr>
+            <w:r>
+              <w:rPr>
                 <w:rFonts w:hint="eastAsia"/>
                 <w:lang w:eastAsia="ko-KR"/>
               </w:rPr>
-            </w:pPr>
+              <w:t>string s {</w:t>
+            </w:r>
+            <w:r>
+              <w:rPr>
+                <w:lang w:eastAsia="ko-KR"/>
+              </w:rPr>
+              <w:t>“hello”</w:t>
+            </w:r>
+            <w:proofErr w:type="gramStart"/>
             <w:r>
               <w:rPr>
                 <w:rFonts w:hint="eastAsia"/>
                 <w:lang w:eastAsia="ko-KR"/>
               </w:rPr>
-              <w:t>string s {</w:t>
-            </w:r>
-            <w:r>
-              <w:rPr>
-                <w:lang w:eastAsia="ko-KR"/>
-              </w:rPr>
-              <w:t>“hello”</w:t>
+              <w:t>};</w:t>
+            </w:r>
+            <w:r>
+              <w:rPr>
+                <w:lang w:eastAsia="ko-KR"/>
+              </w:rPr>
+              <w:t xml:space="preserve">   </w:t>
+            </w:r>
+            <w:proofErr w:type="gramEnd"/>
+            <w:r>
+              <w:rPr>
+                <w:lang w:eastAsia="ko-KR"/>
+              </w:rPr>
+              <w:t xml:space="preserve"> //string s = “hello”;</w:t>
             </w:r>
             <w:r>
               <w:rPr>
                 <w:rFonts w:hint="eastAsia"/>
                 <w:lang w:eastAsia="ko-KR"/>
               </w:rPr>
-              <w:t>};</w:t>
-            </w:r>
-            <w:r>
-              <w:rPr>
-                <w:lang w:eastAsia="ko-KR"/>
-              </w:rPr>
-              <w:t xml:space="preserve">    //string s = “hello”</w:t>
-            </w:r>
-            <w:proofErr w:type="gramStart"/>
-            <w:r>
-              <w:rPr>
-                <w:lang w:eastAsia="ko-KR"/>
-              </w:rPr>
-              <w:t>;</w:t>
-            </w:r>
-            <w:r>
-              <w:rPr>
-                <w:rFonts w:hint="eastAsia"/>
-                <w:lang w:eastAsia="ko-KR"/>
-              </w:rPr>
               <w:t>와</w:t>
             </w:r>
-            <w:proofErr w:type="gramEnd"/>
             <w:r>
               <w:rPr>
                 <w:rFonts w:hint="eastAsia"/>
@@ -2262,7 +2244,6 @@
         </w:rPr>
       </w:pPr>
       <w:bookmarkStart w:id="3" w:name="_Toc48254448"/>
-      <w:proofErr w:type="spellStart"/>
       <w:r>
         <w:rPr>
           <w:rFonts w:hint="eastAsia"/>
@@ -2270,10 +2251,7 @@
         </w:rPr>
         <w:t>자료형</w:t>
       </w:r>
-      <w:bookmarkStart w:id="4" w:name="_GoBack"/>
       <w:bookmarkEnd w:id="3"/>
-      <w:bookmarkEnd w:id="4"/>
-      <w:proofErr w:type="spellEnd"/>
     </w:p>
     <w:p>
       <w:pPr>
@@ -2282,7 +2260,7 @@
           <w:lang w:eastAsia="ko-KR"/>
         </w:rPr>
       </w:pPr>
-      <w:bookmarkStart w:id="5" w:name="_Toc48254449"/>
+      <w:bookmarkStart w:id="4" w:name="_Toc48254449"/>
       <w:r>
         <w:rPr>
           <w:rFonts w:hint="eastAsia"/>
@@ -2290,7 +2268,7 @@
         </w:rPr>
         <w:t>auto</w:t>
       </w:r>
-      <w:bookmarkEnd w:id="5"/>
+      <w:bookmarkEnd w:id="4"/>
     </w:p>
     <w:p>
       <w:pPr>
@@ -2904,7 +2882,6 @@
         </w:rPr>
         <w:t xml:space="preserve"> </w:t>
       </w:r>
-      <w:proofErr w:type="spellStart"/>
       <w:r>
         <w:rPr>
           <w:rFonts w:hint="eastAsia"/>
@@ -2912,7 +2889,6 @@
         </w:rPr>
         <w:t>자료형을</w:t>
       </w:r>
-      <w:proofErr w:type="spellEnd"/>
       <w:r>
         <w:rPr>
           <w:rFonts w:hint="eastAsia"/>
@@ -3160,7 +3136,6 @@
         </w:rPr>
         <w:t xml:space="preserve"> </w:t>
       </w:r>
-      <w:proofErr w:type="spellStart"/>
       <w:r>
         <w:rPr>
           <w:rFonts w:hint="eastAsia"/>
@@ -3168,7 +3143,6 @@
         </w:rPr>
         <w:t>자료형은</w:t>
       </w:r>
-      <w:proofErr w:type="spellEnd"/>
       <w:r>
         <w:rPr>
           <w:rFonts w:hint="eastAsia"/>
@@ -3236,45 +3210,12 @@
                 <w:rFonts w:hint="eastAsia"/>
                 <w:lang w:eastAsia="ko-KR"/>
               </w:rPr>
-              <w:t>auto add (</w:t>
-            </w:r>
-            <w:proofErr w:type="spellStart"/>
-            <w:r>
-              <w:rPr>
-                <w:rFonts w:hint="eastAsia"/>
-                <w:lang w:eastAsia="ko-KR"/>
-              </w:rPr>
-              <w:t>int</w:t>
-            </w:r>
-            <w:proofErr w:type="spellEnd"/>
-            <w:r>
-              <w:rPr>
-                <w:rFonts w:hint="eastAsia"/>
-                <w:lang w:eastAsia="ko-KR"/>
-              </w:rPr>
-              <w:t xml:space="preserve"> x, </w:t>
-            </w:r>
-            <w:proofErr w:type="spellStart"/>
-            <w:r>
-              <w:rPr>
-                <w:rFonts w:hint="eastAsia"/>
-                <w:lang w:eastAsia="ko-KR"/>
-              </w:rPr>
-              <w:t>int</w:t>
-            </w:r>
-            <w:proofErr w:type="spellEnd"/>
-            <w:r>
-              <w:rPr>
-                <w:rFonts w:hint="eastAsia"/>
-                <w:lang w:eastAsia="ko-KR"/>
-              </w:rPr>
-              <w:t xml:space="preserve"> y) {</w:t>
+              <w:t>auto add (int x, int y) {</w:t>
             </w:r>
           </w:p>
           <w:p>
             <w:pPr>
               <w:rPr>
-                <w:rFonts w:hint="eastAsia"/>
                 <w:lang w:eastAsia="ko-KR"/>
               </w:rPr>
             </w:pPr>
@@ -3311,19 +3252,11 @@
                 <w:lang w:eastAsia="ko-KR"/>
               </w:rPr>
             </w:pPr>
-            <w:proofErr w:type="spellStart"/>
-            <w:r>
-              <w:rPr>
-                <w:lang w:eastAsia="ko-KR"/>
-              </w:rPr>
-              <w:t>int</w:t>
-            </w:r>
-            <w:proofErr w:type="spellEnd"/>
-            <w:r>
-              <w:rPr>
-                <w:lang w:eastAsia="ko-KR"/>
-              </w:rPr>
-              <w:t xml:space="preserve"> </w:t>
+            <w:r>
+              <w:rPr>
+                <w:lang w:eastAsia="ko-KR"/>
+              </w:rPr>
+              <w:t xml:space="preserve">int </w:t>
             </w:r>
             <w:proofErr w:type="gramStart"/>
             <w:r>
@@ -3429,14 +3362,12 @@
               </w:rPr>
               <w:t xml:space="preserve"> </w:t>
             </w:r>
-            <w:proofErr w:type="spellStart"/>
             <w:r>
               <w:rPr>
                 <w:lang w:eastAsia="ko-KR"/>
               </w:rPr>
               <w:t>int</w:t>
             </w:r>
-            <w:proofErr w:type="spellEnd"/>
             <w:r>
               <w:rPr>
                 <w:rFonts w:hint="eastAsia"/>
@@ -3572,7 +3503,6 @@
         </w:rPr>
         <w:t xml:space="preserve"> </w:t>
       </w:r>
-      <w:proofErr w:type="spellStart"/>
       <w:r>
         <w:rPr>
           <w:rFonts w:hint="eastAsia"/>
@@ -3580,7 +3510,6 @@
         </w:rPr>
         <w:t>자료형이</w:t>
       </w:r>
-      <w:proofErr w:type="spellEnd"/>
       <w:r>
         <w:rPr>
           <w:rFonts w:hint="eastAsia"/>
@@ -3702,13 +3631,556 @@
     </w:p>
     <w:p>
       <w:pPr>
-        <w:rPr>
-          <w:lang w:eastAsia="ko-KR"/>
-        </w:rPr>
-      </w:pPr>
+        <w:pStyle w:val="1"/>
+        <w:rPr>
+          <w:lang w:eastAsia="ko-KR"/>
+        </w:rPr>
+      </w:pPr>
+      <w:r>
+        <w:rPr>
+          <w:rFonts w:hint="eastAsia"/>
+          <w:lang w:eastAsia="ko-KR"/>
+        </w:rPr>
+        <w:t>생성자</w:t>
+      </w:r>
     </w:p>
     <w:p>
       <w:pPr>
+        <w:pStyle w:val="2"/>
+        <w:rPr>
+          <w:rFonts w:hint="eastAsia"/>
+          <w:lang w:eastAsia="ko-KR"/>
+        </w:rPr>
+      </w:pPr>
+      <w:r>
+        <w:rPr>
+          <w:rFonts w:hint="eastAsia"/>
+          <w:lang w:eastAsia="ko-KR"/>
+        </w:rPr>
+        <w:t>초기화</w:t>
+      </w:r>
+      <w:r>
+        <w:rPr>
+          <w:rFonts w:hint="eastAsia"/>
+          <w:lang w:eastAsia="ko-KR"/>
+        </w:rPr>
+        <w:t xml:space="preserve"> </w:t>
+      </w:r>
+      <w:r>
+        <w:rPr>
+          <w:rFonts w:hint="eastAsia"/>
+          <w:lang w:eastAsia="ko-KR"/>
+        </w:rPr>
+        <w:t>리스트</w:t>
+      </w:r>
+    </w:p>
+    <w:tbl>
+      <w:tblPr>
+        <w:tblStyle w:val="a9"/>
+        <w:tblW w:w="0" w:type="auto"/>
+        <w:tblLook w:val="04A0" w:firstRow="1" w:lastRow="0" w:firstColumn="1" w:lastColumn="0" w:noHBand="0" w:noVBand="1"/>
+      </w:tblPr>
+      <w:tblGrid>
+        <w:gridCol w:w="4106"/>
+        <w:gridCol w:w="425"/>
+        <w:gridCol w:w="4819"/>
+      </w:tblGrid>
+      <w:tr>
+        <w:tc>
+          <w:tcPr>
+            <w:tcW w:w="4106" w:type="dxa"/>
+            <w:shd w:val="clear" w:color="auto" w:fill="FDE9D9" w:themeFill="accent6" w:themeFillTint="33"/>
+          </w:tcPr>
+          <w:p>
+            <w:pPr>
+              <w:jc w:val="center"/>
+              <w:rPr>
+                <w:lang w:eastAsia="ko-KR"/>
+              </w:rPr>
+            </w:pPr>
+          </w:p>
+        </w:tc>
+        <w:tc>
+          <w:tcPr>
+            <w:tcW w:w="425" w:type="dxa"/>
+            <w:shd w:val="clear" w:color="auto" w:fill="FDE9D9" w:themeFill="accent6" w:themeFillTint="33"/>
+          </w:tcPr>
+          <w:p>
+            <w:pPr>
+              <w:jc w:val="center"/>
+              <w:rPr>
+                <w:lang w:eastAsia="ko-KR"/>
+              </w:rPr>
+            </w:pPr>
+          </w:p>
+        </w:tc>
+        <w:tc>
+          <w:tcPr>
+            <w:tcW w:w="4819" w:type="dxa"/>
+            <w:shd w:val="clear" w:color="auto" w:fill="FDE9D9" w:themeFill="accent6" w:themeFillTint="33"/>
+          </w:tcPr>
+          <w:p>
+            <w:pPr>
+              <w:jc w:val="center"/>
+              <w:rPr>
+                <w:lang w:eastAsia="ko-KR"/>
+              </w:rPr>
+            </w:pPr>
+            <w:r>
+              <w:rPr>
+                <w:rFonts w:hint="eastAsia"/>
+                <w:lang w:eastAsia="ko-KR"/>
+              </w:rPr>
+              <w:t>C</w:t>
+            </w:r>
+            <w:r>
+              <w:rPr>
+                <w:lang w:eastAsia="ko-KR"/>
+              </w:rPr>
+              <w:t>++14</w:t>
+            </w:r>
+            <w:r>
+              <w:rPr>
+                <w:lang w:eastAsia="ko-KR"/>
+              </w:rPr>
+              <w:t xml:space="preserve"> / C++11</w:t>
+            </w:r>
+          </w:p>
+        </w:tc>
+      </w:tr>
+      <w:tr>
+        <w:tc>
+          <w:tcPr>
+            <w:tcW w:w="4106" w:type="dxa"/>
+          </w:tcPr>
+          <w:p>
+            <w:pPr>
+              <w:rPr>
+                <w:lang w:eastAsia="ko-KR"/>
+              </w:rPr>
+            </w:pPr>
+            <w:r>
+              <w:rPr>
+                <w:rFonts w:hint="eastAsia"/>
+                <w:lang w:eastAsia="ko-KR"/>
+              </w:rPr>
+              <w:t>T</w:t>
+            </w:r>
+            <w:r>
+              <w:rPr>
+                <w:lang w:eastAsia="ko-KR"/>
+              </w:rPr>
+              <w:t xml:space="preserve">ime(int h, int m)  </w:t>
+            </w:r>
+            <w:proofErr w:type="gramStart"/>
+            <w:r>
+              <w:rPr>
+                <w:lang w:eastAsia="ko-KR"/>
+              </w:rPr>
+              <w:t xml:space="preserve">  /</w:t>
+            </w:r>
+            <w:proofErr w:type="gramEnd"/>
+            <w:r>
+              <w:rPr>
+                <w:lang w:eastAsia="ko-KR"/>
+              </w:rPr>
+              <w:t>/</w:t>
+            </w:r>
+            <w:r>
+              <w:rPr>
+                <w:rFonts w:hint="eastAsia"/>
+                <w:lang w:eastAsia="ko-KR"/>
+              </w:rPr>
+              <w:t>생성자</w:t>
+            </w:r>
+          </w:p>
+          <w:p>
+            <w:pPr>
+              <w:rPr>
+                <w:lang w:eastAsia="ko-KR"/>
+              </w:rPr>
+            </w:pPr>
+            <w:r>
+              <w:rPr>
+                <w:rFonts w:hint="eastAsia"/>
+                <w:lang w:eastAsia="ko-KR"/>
+              </w:rPr>
+              <w:t>{</w:t>
+            </w:r>
+          </w:p>
+          <w:p>
+            <w:pPr>
+              <w:rPr>
+                <w:lang w:eastAsia="ko-KR"/>
+              </w:rPr>
+            </w:pPr>
+            <w:r>
+              <w:rPr>
+                <w:rFonts w:hint="eastAsia"/>
+                <w:lang w:eastAsia="ko-KR"/>
+              </w:rPr>
+              <w:t xml:space="preserve"> </w:t>
+            </w:r>
+            <w:r>
+              <w:rPr>
+                <w:lang w:eastAsia="ko-KR"/>
+              </w:rPr>
+              <w:t xml:space="preserve">   hour = </w:t>
+            </w:r>
+            <w:proofErr w:type="gramStart"/>
+            <w:r>
+              <w:rPr>
+                <w:lang w:eastAsia="ko-KR"/>
+              </w:rPr>
+              <w:t>h;</w:t>
+            </w:r>
+            <w:proofErr w:type="gramEnd"/>
+          </w:p>
+          <w:p>
+            <w:pPr>
+              <w:rPr>
+                <w:lang w:eastAsia="ko-KR"/>
+              </w:rPr>
+            </w:pPr>
+            <w:r>
+              <w:rPr>
+                <w:rFonts w:hint="eastAsia"/>
+                <w:lang w:eastAsia="ko-KR"/>
+              </w:rPr>
+              <w:t xml:space="preserve"> </w:t>
+            </w:r>
+            <w:r>
+              <w:rPr>
+                <w:lang w:eastAsia="ko-KR"/>
+              </w:rPr>
+              <w:t xml:space="preserve">   minute = </w:t>
+            </w:r>
+            <w:proofErr w:type="gramStart"/>
+            <w:r>
+              <w:rPr>
+                <w:lang w:eastAsia="ko-KR"/>
+              </w:rPr>
+              <w:t>m;</w:t>
+            </w:r>
+            <w:proofErr w:type="gramEnd"/>
+          </w:p>
+          <w:p>
+            <w:pPr>
+              <w:rPr>
+                <w:lang w:eastAsia="ko-KR"/>
+              </w:rPr>
+            </w:pPr>
+            <w:r>
+              <w:rPr>
+                <w:rFonts w:hint="eastAsia"/>
+                <w:lang w:eastAsia="ko-KR"/>
+              </w:rPr>
+              <w:t>}</w:t>
+            </w:r>
+          </w:p>
+        </w:tc>
+        <w:tc>
+          <w:tcPr>
+            <w:tcW w:w="425" w:type="dxa"/>
+          </w:tcPr>
+          <w:p>
+            <w:pPr>
+              <w:rPr>
+                <w:lang w:eastAsia="ko-KR"/>
+              </w:rPr>
+            </w:pPr>
+            <w:r>
+              <w:rPr>
+                <w:rFonts w:hint="eastAsia"/>
+                <w:lang w:eastAsia="ko-KR"/>
+              </w:rPr>
+              <w:t>-</w:t>
+            </w:r>
+            <w:r>
+              <w:rPr>
+                <w:lang w:eastAsia="ko-KR"/>
+              </w:rPr>
+              <w:t>&gt;</w:t>
+            </w:r>
+          </w:p>
+        </w:tc>
+        <w:tc>
+          <w:tcPr>
+            <w:tcW w:w="4819" w:type="dxa"/>
+          </w:tcPr>
+          <w:p>
+            <w:pPr>
+              <w:rPr>
+                <w:lang w:eastAsia="ko-KR"/>
+              </w:rPr>
+            </w:pPr>
+            <w:proofErr w:type="gramStart"/>
+            <w:r>
+              <w:rPr>
+                <w:rFonts w:hint="eastAsia"/>
+                <w:lang w:eastAsia="ko-KR"/>
+              </w:rPr>
+              <w:t>T</w:t>
+            </w:r>
+            <w:r>
+              <w:rPr>
+                <w:lang w:eastAsia="ko-KR"/>
+              </w:rPr>
+              <w:t>ime(</w:t>
+            </w:r>
+            <w:proofErr w:type="gramEnd"/>
+            <w:r>
+              <w:rPr>
+                <w:lang w:eastAsia="ko-KR"/>
+              </w:rPr>
+              <w:t>int h, int m) : hour(h), minute(m)</w:t>
+            </w:r>
+          </w:p>
+          <w:p>
+            <w:pPr>
+              <w:rPr>
+                <w:lang w:eastAsia="ko-KR"/>
+              </w:rPr>
+            </w:pPr>
+            <w:r>
+              <w:rPr>
+                <w:rFonts w:hint="eastAsia"/>
+                <w:lang w:eastAsia="ko-KR"/>
+              </w:rPr>
+              <w:t>{</w:t>
+            </w:r>
+          </w:p>
+          <w:p>
+            <w:pPr>
+              <w:rPr>
+                <w:lang w:eastAsia="ko-KR"/>
+              </w:rPr>
+            </w:pPr>
+            <w:r>
+              <w:rPr>
+                <w:rFonts w:hint="eastAsia"/>
+                <w:lang w:eastAsia="ko-KR"/>
+              </w:rPr>
+              <w:t>}</w:t>
+            </w:r>
+          </w:p>
+          <w:p>
+            <w:pPr>
+              <w:rPr>
+                <w:lang w:eastAsia="ko-KR"/>
+              </w:rPr>
+            </w:pPr>
+          </w:p>
+          <w:p>
+            <w:pPr>
+              <w:rPr>
+                <w:lang w:eastAsia="ko-KR"/>
+              </w:rPr>
+            </w:pPr>
+            <w:proofErr w:type="gramStart"/>
+            <w:r>
+              <w:rPr>
+                <w:rFonts w:hint="eastAsia"/>
+                <w:lang w:eastAsia="ko-KR"/>
+              </w:rPr>
+              <w:t>T</w:t>
+            </w:r>
+            <w:r>
+              <w:rPr>
+                <w:lang w:eastAsia="ko-KR"/>
+              </w:rPr>
+              <w:t>ime(</w:t>
+            </w:r>
+            <w:proofErr w:type="gramEnd"/>
+            <w:r>
+              <w:rPr>
+                <w:lang w:eastAsia="ko-KR"/>
+              </w:rPr>
+              <w:t>int h, int m) : hour{h}, minute{m}</w:t>
+            </w:r>
+          </w:p>
+          <w:p>
+            <w:pPr>
+              <w:rPr>
+                <w:lang w:eastAsia="ko-KR"/>
+              </w:rPr>
+            </w:pPr>
+            <w:r>
+              <w:rPr>
+                <w:rFonts w:hint="eastAsia"/>
+                <w:lang w:eastAsia="ko-KR"/>
+              </w:rPr>
+              <w:t>{</w:t>
+            </w:r>
+          </w:p>
+          <w:p>
+            <w:pPr>
+              <w:rPr>
+                <w:lang w:eastAsia="ko-KR"/>
+              </w:rPr>
+            </w:pPr>
+            <w:r>
+              <w:rPr>
+                <w:rFonts w:hint="eastAsia"/>
+                <w:lang w:eastAsia="ko-KR"/>
+              </w:rPr>
+              <w:t>}</w:t>
+            </w:r>
+          </w:p>
+          <w:p>
+            <w:pPr>
+              <w:rPr>
+                <w:lang w:eastAsia="ko-KR"/>
+              </w:rPr>
+            </w:pPr>
+          </w:p>
+          <w:p>
+            <w:pPr>
+              <w:rPr>
+                <w:rFonts w:hint="eastAsia"/>
+                <w:lang w:eastAsia="ko-KR"/>
+              </w:rPr>
+            </w:pPr>
+            <w:r>
+              <w:rPr>
+                <w:rFonts w:hint="eastAsia"/>
+                <w:lang w:eastAsia="ko-KR"/>
+              </w:rPr>
+              <w:t>초기화</w:t>
+            </w:r>
+            <w:r>
+              <w:rPr>
+                <w:rFonts w:hint="eastAsia"/>
+                <w:lang w:eastAsia="ko-KR"/>
+              </w:rPr>
+              <w:t xml:space="preserve"> </w:t>
+            </w:r>
+            <w:r>
+              <w:rPr>
+                <w:rFonts w:hint="eastAsia"/>
+                <w:lang w:eastAsia="ko-KR"/>
+              </w:rPr>
+              <w:t>리스트와</w:t>
+            </w:r>
+            <w:r>
+              <w:rPr>
+                <w:rFonts w:hint="eastAsia"/>
+                <w:lang w:eastAsia="ko-KR"/>
+              </w:rPr>
+              <w:t xml:space="preserve"> </w:t>
+            </w:r>
+            <w:r>
+              <w:rPr>
+                <w:rFonts w:hint="eastAsia"/>
+                <w:lang w:eastAsia="ko-KR"/>
+              </w:rPr>
+              <w:t>디폴트</w:t>
+            </w:r>
+            <w:r>
+              <w:rPr>
+                <w:rFonts w:hint="eastAsia"/>
+                <w:lang w:eastAsia="ko-KR"/>
+              </w:rPr>
+              <w:t xml:space="preserve"> </w:t>
+            </w:r>
+            <w:r>
+              <w:rPr>
+                <w:rFonts w:hint="eastAsia"/>
+                <w:lang w:eastAsia="ko-KR"/>
+              </w:rPr>
+              <w:t>인수를</w:t>
+            </w:r>
+            <w:r>
+              <w:rPr>
+                <w:rFonts w:hint="eastAsia"/>
+                <w:lang w:eastAsia="ko-KR"/>
+              </w:rPr>
+              <w:t xml:space="preserve"> </w:t>
+            </w:r>
+            <w:r>
+              <w:rPr>
+                <w:rFonts w:hint="eastAsia"/>
+                <w:lang w:eastAsia="ko-KR"/>
+              </w:rPr>
+              <w:t>동시</w:t>
+            </w:r>
+            <w:r>
+              <w:rPr>
+                <w:rFonts w:hint="eastAsia"/>
+                <w:lang w:eastAsia="ko-KR"/>
+              </w:rPr>
+              <w:t xml:space="preserve"> </w:t>
+            </w:r>
+            <w:r>
+              <w:rPr>
+                <w:rFonts w:hint="eastAsia"/>
+                <w:lang w:eastAsia="ko-KR"/>
+              </w:rPr>
+              <w:t>사용</w:t>
+            </w:r>
+          </w:p>
+          <w:p>
+            <w:pPr>
+              <w:rPr>
+                <w:lang w:eastAsia="ko-KR"/>
+              </w:rPr>
+            </w:pPr>
+            <w:proofErr w:type="gramStart"/>
+            <w:r>
+              <w:rPr>
+                <w:rFonts w:hint="eastAsia"/>
+                <w:lang w:eastAsia="ko-KR"/>
+              </w:rPr>
+              <w:t>T</w:t>
+            </w:r>
+            <w:r>
+              <w:rPr>
+                <w:lang w:eastAsia="ko-KR"/>
+              </w:rPr>
+              <w:t>ime(</w:t>
+            </w:r>
+            <w:proofErr w:type="gramEnd"/>
+            <w:r>
+              <w:rPr>
+                <w:lang w:eastAsia="ko-KR"/>
+              </w:rPr>
+              <w:t>int h=0, int m=0) : hour{h}, minute{m}</w:t>
+            </w:r>
+          </w:p>
+          <w:p>
+            <w:pPr>
+              <w:rPr>
+                <w:lang w:eastAsia="ko-KR"/>
+              </w:rPr>
+            </w:pPr>
+            <w:r>
+              <w:rPr>
+                <w:rFonts w:hint="eastAsia"/>
+                <w:lang w:eastAsia="ko-KR"/>
+              </w:rPr>
+              <w:t>{</w:t>
+            </w:r>
+          </w:p>
+          <w:p>
+            <w:pPr>
+              <w:rPr>
+                <w:rFonts w:hint="eastAsia"/>
+                <w:lang w:eastAsia="ko-KR"/>
+              </w:rPr>
+            </w:pPr>
+            <w:r>
+              <w:rPr>
+                <w:rFonts w:hint="eastAsia"/>
+                <w:lang w:eastAsia="ko-KR"/>
+              </w:rPr>
+              <w:t>}</w:t>
+            </w:r>
+          </w:p>
+        </w:tc>
+      </w:tr>
+    </w:tbl>
+    <w:p>
+      <w:pPr>
         <w:rPr>
           <w:lang w:eastAsia="ko-KR"/>
         </w:rPr>
@@ -3724,52 +4196,43 @@
     <w:p>
       <w:pPr>
         <w:rPr>
-          <w:rFonts w:hint="eastAsia"/>
           <w:lang w:eastAsia="ko-KR"/>
         </w:rPr>
       </w:pPr>
     </w:p>
     <w:p>
       <w:pPr>
-        <w:rPr>
-          <w:lang w:eastAsia="ko-KR"/>
-        </w:rPr>
-      </w:pPr>
+        <w:pStyle w:val="1"/>
+        <w:rPr>
+          <w:lang w:eastAsia="ko-KR"/>
+        </w:rPr>
+      </w:pPr>
+      <w:bookmarkStart w:id="5" w:name="_Toc48254450"/>
+      <w:r>
+        <w:rPr>
+          <w:rFonts w:hint="eastAsia"/>
+          <w:lang w:eastAsia="ko-KR"/>
+        </w:rPr>
+        <w:t>API</w:t>
+      </w:r>
+      <w:bookmarkEnd w:id="5"/>
     </w:p>
     <w:p>
       <w:pPr>
-        <w:pStyle w:val="1"/>
-        <w:rPr>
-          <w:rFonts w:hint="eastAsia"/>
-          <w:lang w:eastAsia="ko-KR"/>
-        </w:rPr>
-      </w:pPr>
-      <w:bookmarkStart w:id="6" w:name="_Toc48254450"/>
-      <w:r>
-        <w:rPr>
-          <w:rFonts w:hint="eastAsia"/>
-          <w:lang w:eastAsia="ko-KR"/>
-        </w:rPr>
-        <w:t>API</w:t>
+        <w:pStyle w:val="3"/>
+        <w:rPr>
+          <w:lang w:eastAsia="ko-KR"/>
+        </w:rPr>
+      </w:pPr>
+      <w:bookmarkStart w:id="6" w:name="_Toc48254451"/>
+      <w:r>
+        <w:rPr>
+          <w:rFonts w:hint="eastAsia"/>
+          <w:lang w:eastAsia="ko-KR"/>
+        </w:rPr>
+        <w:t>String</w:t>
       </w:r>
       <w:bookmarkEnd w:id="6"/>
-    </w:p>
-    <w:p>
-      <w:pPr>
-        <w:pStyle w:val="3"/>
-        <w:rPr>
-          <w:lang w:eastAsia="ko-KR"/>
-        </w:rPr>
-      </w:pPr>
-      <w:bookmarkStart w:id="7" w:name="_Toc48254451"/>
-      <w:r>
-        <w:rPr>
-          <w:rFonts w:hint="eastAsia"/>
-          <w:lang w:eastAsia="ko-KR"/>
-        </w:rPr>
-        <w:t>String</w:t>
-      </w:r>
-      <w:bookmarkEnd w:id="7"/>
     </w:p>
     <w:tbl>
       <w:tblPr>
@@ -3999,7 +4462,6 @@
     <w:p>
       <w:pPr>
         <w:rPr>
-          <w:rFonts w:hint="eastAsia"/>
           <w:lang w:eastAsia="ko-KR"/>
         </w:rPr>
       </w:pPr>
@@ -4007,7 +4469,6 @@
     <w:p>
       <w:pPr>
         <w:rPr>
-          <w:rFonts w:hint="eastAsia"/>
           <w:lang w:eastAsia="ko-KR"/>
         </w:rPr>
       </w:pPr>
@@ -4137,7 +4598,7 @@
 </file>
 
 <file path=word/endnotes.xml><?xml version="1.0" encoding="utf-8"?>
-<w:endnotes xmlns:wpc="http://schemas.microsoft.com/office/word/2010/wordprocessingCanvas" xmlns:cx="http://schemas.microsoft.com/office/drawing/2014/chartex" xmlns:mc="http://schemas.openxmlformats.org/markup-compatibility/2006" xmlns:o="urn:schemas-microsoft-com:office:office" xmlns:r="http://schemas.openxmlformats.org/officeDocument/2006/relationships" xmlns:m="http://schemas.openxmlformats.org/officeDocument/2006/math" xmlns:v="urn:schemas-microsoft-com:vml" xmlns:wp14="http://schemas.microsoft.com/office/word/2010/wordprocessingDrawing" xmlns:wp="http://schemas.openxmlformats.org/drawingml/2006/wordprocessingDrawing" xmlns:w10="urn:schemas-microsoft-com:office:word" xmlns:w="http://schemas.openxmlformats.org/wordprocessingml/2006/main" xmlns:w14="http://schemas.microsoft.com/office/word/2010/wordml" xmlns:w15="http://schemas.microsoft.com/office/word/2012/wordml" xmlns:w16se="http://schemas.microsoft.com/office/word/2015/wordml/symex" xmlns:wpg="http://schemas.microsoft.com/office/word/2010/wordprocessingGroup" xmlns:wpi="http://schemas.microsoft.com/office/word/2010/wordprocessingInk" xmlns:wne="http://schemas.microsoft.com/office/word/2006/wordml" xmlns:wps="http://schemas.microsoft.com/office/word/2010/wordprocessingShape" mc:Ignorable="w14 w15 w16se wp14">
+<w:endnotes xmlns:wpc="http://schemas.microsoft.com/office/word/2010/wordprocessingCanvas" xmlns:cx="http://schemas.microsoft.com/office/drawing/2014/chartex" xmlns:cx1="http://schemas.microsoft.com/office/drawing/2015/9/8/chartex" xmlns:cx2="http://schemas.microsoft.com/office/drawing/2015/10/21/chartex" xmlns:cx3="http://schemas.microsoft.com/office/drawing/2016/5/9/chartex" xmlns:cx4="http://schemas.microsoft.com/office/drawing/2016/5/10/chartex" xmlns:cx5="http://schemas.microsoft.com/office/drawing/2016/5/11/chartex" xmlns:cx6="http://schemas.microsoft.com/office/drawing/2016/5/12/chartex" xmlns:cx7="http://schemas.microsoft.com/office/drawing/2016/5/13/chartex" xmlns:cx8="http://schemas.microsoft.com/office/drawing/2016/5/14/chartex" xmlns:mc="http://schemas.openxmlformats.org/markup-compatibility/2006" xmlns:aink="http://schemas.microsoft.com/office/drawing/2016/ink" xmlns:am3d="http://schemas.microsoft.com/office/drawing/2017/model3d" xmlns:o="urn:schemas-microsoft-com:office:office" xmlns:r="http://schemas.openxmlformats.org/officeDocument/2006/relationships" xmlns:m="http://schemas.openxmlformats.org/officeDocument/2006/math" xmlns:v="urn:schemas-microsoft-com:vml" xmlns:wp14="http://schemas.microsoft.com/office/word/2010/wordprocessingDrawing" xmlns:wp="http://schemas.openxmlformats.org/drawingml/2006/wordprocessingDrawing" xmlns:w10="urn:schemas-microsoft-com:office:word" xmlns:w="http://schemas.openxmlformats.org/wordprocessingml/2006/main" xmlns:w14="http://schemas.microsoft.com/office/word/2010/wordml" xmlns:w15="http://schemas.microsoft.com/office/word/2012/wordml" xmlns:w16cex="http://schemas.microsoft.com/office/word/2018/wordml/cex" xmlns:w16cid="http://schemas.microsoft.com/office/word/2016/wordml/cid" xmlns:w16="http://schemas.microsoft.com/office/word/2018/wordml" xmlns:w16sdtdh="http://schemas.microsoft.com/office/word/2020/wordml/sdtdatahash" xmlns:w16se="http://schemas.microsoft.com/office/word/2015/wordml/symex" xmlns:wpg="http://schemas.microsoft.com/office/word/2010/wordprocessingGroup" xmlns:wpi="http://schemas.microsoft.com/office/word/2010/wordprocessingInk" xmlns:wne="http://schemas.microsoft.com/office/word/2006/wordml" xmlns:wps="http://schemas.microsoft.com/office/word/2010/wordprocessingShape" mc:Ignorable="w14 w15 w16se w16cid w16 w16cex w16sdtdh wp14">
   <w:endnote w:type="separator" w:id="-1">
     <w:p>
       <w:pPr>
@@ -4162,7 +4623,7 @@
 </file>
 
 <file path=word/footer1.xml><?xml version="1.0" encoding="utf-8"?>
-<w:ftr xmlns:wpc="http://schemas.microsoft.com/office/word/2010/wordprocessingCanvas" xmlns:cx="http://schemas.microsoft.com/office/drawing/2014/chartex" xmlns:mc="http://schemas.openxmlformats.org/markup-compatibility/2006" xmlns:o="urn:schemas-microsoft-com:office:office" xmlns:r="http://schemas.openxmlformats.org/officeDocument/2006/relationships" xmlns:m="http://schemas.openxmlformats.org/officeDocument/2006/math" xmlns:v="urn:schemas-microsoft-com:vml" xmlns:wp14="http://schemas.microsoft.com/office/word/2010/wordprocessingDrawing" xmlns:wp="http://schemas.openxmlformats.org/drawingml/2006/wordprocessingDrawing" xmlns:w10="urn:schemas-microsoft-com:office:word" xmlns:w="http://schemas.openxmlformats.org/wordprocessingml/2006/main" xmlns:w14="http://schemas.microsoft.com/office/word/2010/wordml" xmlns:w15="http://schemas.microsoft.com/office/word/2012/wordml" xmlns:w16se="http://schemas.microsoft.com/office/word/2015/wordml/symex" xmlns:wpg="http://schemas.microsoft.com/office/word/2010/wordprocessingGroup" xmlns:wpi="http://schemas.microsoft.com/office/word/2010/wordprocessingInk" xmlns:wne="http://schemas.microsoft.com/office/word/2006/wordml" xmlns:wps="http://schemas.microsoft.com/office/word/2010/wordprocessingShape" mc:Ignorable="w14 w15 w16se wp14">
+<w:ftr xmlns:wpc="http://schemas.microsoft.com/office/word/2010/wordprocessingCanvas" xmlns:cx="http://schemas.microsoft.com/office/drawing/2014/chartex" xmlns:cx1="http://schemas.microsoft.com/office/drawing/2015/9/8/chartex" xmlns:cx2="http://schemas.microsoft.com/office/drawing/2015/10/21/chartex" xmlns:cx3="http://schemas.microsoft.com/office/drawing/2016/5/9/chartex" xmlns:cx4="http://schemas.microsoft.com/office/drawing/2016/5/10/chartex" xmlns:cx5="http://schemas.microsoft.com/office/drawing/2016/5/11/chartex" xmlns:cx6="http://schemas.microsoft.com/office/drawing/2016/5/12/chartex" xmlns:cx7="http://schemas.microsoft.com/office/drawing/2016/5/13/chartex" xmlns:cx8="http://schemas.microsoft.com/office/drawing/2016/5/14/chartex" xmlns:mc="http://schemas.openxmlformats.org/markup-compatibility/2006" xmlns:aink="http://schemas.microsoft.com/office/drawing/2016/ink" xmlns:am3d="http://schemas.microsoft.com/office/drawing/2017/model3d" xmlns:o="urn:schemas-microsoft-com:office:office" xmlns:r="http://schemas.openxmlformats.org/officeDocument/2006/relationships" xmlns:m="http://schemas.openxmlformats.org/officeDocument/2006/math" xmlns:v="urn:schemas-microsoft-com:vml" xmlns:wp14="http://schemas.microsoft.com/office/word/2010/wordprocessingDrawing" xmlns:wp="http://schemas.openxmlformats.org/drawingml/2006/wordprocessingDrawing" xmlns:w10="urn:schemas-microsoft-com:office:word" xmlns:w="http://schemas.openxmlformats.org/wordprocessingml/2006/main" xmlns:w14="http://schemas.microsoft.com/office/word/2010/wordml" xmlns:w15="http://schemas.microsoft.com/office/word/2012/wordml" xmlns:w16cex="http://schemas.microsoft.com/office/word/2018/wordml/cex" xmlns:w16cid="http://schemas.microsoft.com/office/word/2016/wordml/cid" xmlns:w16="http://schemas.microsoft.com/office/word/2018/wordml" xmlns:w16sdtdh="http://schemas.microsoft.com/office/word/2020/wordml/sdtdatahash" xmlns:w16se="http://schemas.microsoft.com/office/word/2015/wordml/symex" xmlns:wpg="http://schemas.microsoft.com/office/word/2010/wordprocessingGroup" xmlns:wpi="http://schemas.microsoft.com/office/word/2010/wordprocessingInk" xmlns:wne="http://schemas.microsoft.com/office/word/2006/wordml" xmlns:wps="http://schemas.microsoft.com/office/word/2010/wordprocessingShape" mc:Ignorable="w14 w15 w16se w16cid w16 w16cex w16sdtdh wp14">
   <w:tbl>
     <w:tblPr>
       <w:tblW w:w="9540" w:type="dxa"/>
@@ -4694,27 +5155,14 @@
             </w:rPr>
             <w:t xml:space="preserve"> of </w:t>
           </w:r>
-          <w:r>
-            <w:fldChar w:fldCharType="begin"/>
-          </w:r>
-          <w:r>
-            <w:instrText xml:space="preserve"> NUMPAGES  \* Arabic  \* MERGEFORMAT </w:instrText>
-          </w:r>
-          <w:r>
-            <w:fldChar w:fldCharType="separate"/>
-          </w:r>
-          <w:r>
-            <w:rPr>
-              <w:noProof/>
-            </w:rPr>
-            <w:t>6</w:t>
-          </w:r>
-          <w:r>
-            <w:rPr>
-              <w:noProof/>
-            </w:rPr>
-            <w:fldChar w:fldCharType="end"/>
-          </w:r>
+          <w:fldSimple w:instr=" NUMPAGES  \* Arabic  \* MERGEFORMAT ">
+            <w:r>
+              <w:rPr>
+                <w:noProof/>
+              </w:rPr>
+              <w:t>6</w:t>
+            </w:r>
+          </w:fldSimple>
         </w:p>
       </w:tc>
     </w:tr>
@@ -4731,7 +5179,7 @@
 </file>
 
 <file path=word/footnotes.xml><?xml version="1.0" encoding="utf-8"?>
-<w:footnotes xmlns:wpc="http://schemas.microsoft.com/office/word/2010/wordprocessingCanvas" xmlns:cx="http://schemas.microsoft.com/office/drawing/2014/chartex" xmlns:mc="http://schemas.openxmlformats.org/markup-compatibility/2006" xmlns:o="urn:schemas-microsoft-com:office:office" xmlns:r="http://schemas.openxmlformats.org/officeDocument/2006/relationships" xmlns:m="http://schemas.openxmlformats.org/officeDocument/2006/math" xmlns:v="urn:schemas-microsoft-com:vml" xmlns:wp14="http://schemas.microsoft.com/office/word/2010/wordprocessingDrawing" xmlns:wp="http://schemas.openxmlformats.org/drawingml/2006/wordprocessingDrawing" xmlns:w10="urn:schemas-microsoft-com:office:word" xmlns:w="http://schemas.openxmlformats.org/wordprocessingml/2006/main" xmlns:w14="http://schemas.microsoft.com/office/word/2010/wordml" xmlns:w15="http://schemas.microsoft.com/office/word/2012/wordml" xmlns:w16se="http://schemas.microsoft.com/office/word/2015/wordml/symex" xmlns:wpg="http://schemas.microsoft.com/office/word/2010/wordprocessingGroup" xmlns:wpi="http://schemas.microsoft.com/office/word/2010/wordprocessingInk" xmlns:wne="http://schemas.microsoft.com/office/word/2006/wordml" xmlns:wps="http://schemas.microsoft.com/office/word/2010/wordprocessingShape" mc:Ignorable="w14 w15 w16se wp14">
+<w:footnotes xmlns:wpc="http://schemas.microsoft.com/office/word/2010/wordprocessingCanvas" xmlns:cx="http://schemas.microsoft.com/office/drawing/2014/chartex" xmlns:cx1="http://schemas.microsoft.com/office/drawing/2015/9/8/chartex" xmlns:cx2="http://schemas.microsoft.com/office/drawing/2015/10/21/chartex" xmlns:cx3="http://schemas.microsoft.com/office/drawing/2016/5/9/chartex" xmlns:cx4="http://schemas.microsoft.com/office/drawing/2016/5/10/chartex" xmlns:cx5="http://schemas.microsoft.com/office/drawing/2016/5/11/chartex" xmlns:cx6="http://schemas.microsoft.com/office/drawing/2016/5/12/chartex" xmlns:cx7="http://schemas.microsoft.com/office/drawing/2016/5/13/chartex" xmlns:cx8="http://schemas.microsoft.com/office/drawing/2016/5/14/chartex" xmlns:mc="http://schemas.openxmlformats.org/markup-compatibility/2006" xmlns:aink="http://schemas.microsoft.com/office/drawing/2016/ink" xmlns:am3d="http://schemas.microsoft.com/office/drawing/2017/model3d" xmlns:o="urn:schemas-microsoft-com:office:office" xmlns:r="http://schemas.openxmlformats.org/officeDocument/2006/relationships" xmlns:m="http://schemas.openxmlformats.org/officeDocument/2006/math" xmlns:v="urn:schemas-microsoft-com:vml" xmlns:wp14="http://schemas.microsoft.com/office/word/2010/wordprocessingDrawing" xmlns:wp="http://schemas.openxmlformats.org/drawingml/2006/wordprocessingDrawing" xmlns:w10="urn:schemas-microsoft-com:office:word" xmlns:w="http://schemas.openxmlformats.org/wordprocessingml/2006/main" xmlns:w14="http://schemas.microsoft.com/office/word/2010/wordml" xmlns:w15="http://schemas.microsoft.com/office/word/2012/wordml" xmlns:w16cex="http://schemas.microsoft.com/office/word/2018/wordml/cex" xmlns:w16cid="http://schemas.microsoft.com/office/word/2016/wordml/cid" xmlns:w16="http://schemas.microsoft.com/office/word/2018/wordml" xmlns:w16sdtdh="http://schemas.microsoft.com/office/word/2020/wordml/sdtdatahash" xmlns:w16se="http://schemas.microsoft.com/office/word/2015/wordml/symex" xmlns:wpg="http://schemas.microsoft.com/office/word/2010/wordprocessingGroup" xmlns:wpi="http://schemas.microsoft.com/office/word/2010/wordprocessingInk" xmlns:wne="http://schemas.microsoft.com/office/word/2006/wordml" xmlns:wps="http://schemas.microsoft.com/office/word/2010/wordprocessingShape" mc:Ignorable="w14 w15 w16se w16cid w16 w16cex w16sdtdh wp14">
   <w:footnote w:type="separator" w:id="-1">
     <w:p>
       <w:pPr>
@@ -4756,7 +5204,7 @@
 </file>
 
 <file path=word/header1.xml><?xml version="1.0" encoding="utf-8"?>
-<w:hdr xmlns:wpc="http://schemas.microsoft.com/office/word/2010/wordprocessingCanvas" xmlns:cx="http://schemas.microsoft.com/office/drawing/2014/chartex" xmlns:mc="http://schemas.openxmlformats.org/markup-compatibility/2006" xmlns:o="urn:schemas-microsoft-com:office:office" xmlns:r="http://schemas.openxmlformats.org/officeDocument/2006/relationships" xmlns:m="http://schemas.openxmlformats.org/officeDocument/2006/math" xmlns:v="urn:schemas-microsoft-com:vml" xmlns:wp14="http://schemas.microsoft.com/office/word/2010/wordprocessingDrawing" xmlns:wp="http://schemas.openxmlformats.org/drawingml/2006/wordprocessingDrawing" xmlns:w10="urn:schemas-microsoft-com:office:word" xmlns:w="http://schemas.openxmlformats.org/wordprocessingml/2006/main" xmlns:w14="http://schemas.microsoft.com/office/word/2010/wordml" xmlns:w15="http://schemas.microsoft.com/office/word/2012/wordml" xmlns:w16se="http://schemas.microsoft.com/office/word/2015/wordml/symex" xmlns:wpg="http://schemas.microsoft.com/office/word/2010/wordprocessingGroup" xmlns:wpi="http://schemas.microsoft.com/office/word/2010/wordprocessingInk" xmlns:wne="http://schemas.microsoft.com/office/word/2006/wordml" xmlns:wps="http://schemas.microsoft.com/office/word/2010/wordprocessingShape" mc:Ignorable="w14 w15 w16se wp14">
+<w:hdr xmlns:wpc="http://schemas.microsoft.com/office/word/2010/wordprocessingCanvas" xmlns:cx="http://schemas.microsoft.com/office/drawing/2014/chartex" xmlns:cx1="http://schemas.microsoft.com/office/drawing/2015/9/8/chartex" xmlns:cx2="http://schemas.microsoft.com/office/drawing/2015/10/21/chartex" xmlns:cx3="http://schemas.microsoft.com/office/drawing/2016/5/9/chartex" xmlns:cx4="http://schemas.microsoft.com/office/drawing/2016/5/10/chartex" xmlns:cx5="http://schemas.microsoft.com/office/drawing/2016/5/11/chartex" xmlns:cx6="http://schemas.microsoft.com/office/drawing/2016/5/12/chartex" xmlns:cx7="http://schemas.microsoft.com/office/drawing/2016/5/13/chartex" xmlns:cx8="http://schemas.microsoft.com/office/drawing/2016/5/14/chartex" xmlns:mc="http://schemas.openxmlformats.org/markup-compatibility/2006" xmlns:aink="http://schemas.microsoft.com/office/drawing/2016/ink" xmlns:am3d="http://schemas.microsoft.com/office/drawing/2017/model3d" xmlns:o="urn:schemas-microsoft-com:office:office" xmlns:r="http://schemas.openxmlformats.org/officeDocument/2006/relationships" xmlns:m="http://schemas.openxmlformats.org/officeDocument/2006/math" xmlns:v="urn:schemas-microsoft-com:vml" xmlns:wp14="http://schemas.microsoft.com/office/word/2010/wordprocessingDrawing" xmlns:wp="http://schemas.openxmlformats.org/drawingml/2006/wordprocessingDrawing" xmlns:w10="urn:schemas-microsoft-com:office:word" xmlns:w="http://schemas.openxmlformats.org/wordprocessingml/2006/main" xmlns:w14="http://schemas.microsoft.com/office/word/2010/wordml" xmlns:w15="http://schemas.microsoft.com/office/word/2012/wordml" xmlns:w16cex="http://schemas.microsoft.com/office/word/2018/wordml/cex" xmlns:w16cid="http://schemas.microsoft.com/office/word/2016/wordml/cid" xmlns:w16="http://schemas.microsoft.com/office/word/2018/wordml" xmlns:w16sdtdh="http://schemas.microsoft.com/office/word/2020/wordml/sdtdatahash" xmlns:w16se="http://schemas.microsoft.com/office/word/2015/wordml/symex" xmlns:wpg="http://schemas.microsoft.com/office/word/2010/wordprocessingGroup" xmlns:wpi="http://schemas.microsoft.com/office/word/2010/wordprocessingInk" xmlns:wne="http://schemas.microsoft.com/office/word/2006/wordml" xmlns:wps="http://schemas.microsoft.com/office/word/2010/wordprocessingShape" mc:Ignorable="w14 w15 w16se w16cid w16 w16cex w16sdtdh wp14">
   <w:p>
     <w:pPr>
       <w:jc w:val="right"/>
@@ -4847,7 +5295,7 @@
 </file>
 
 <file path=word/numbering.xml><?xml version="1.0" encoding="utf-8"?>
-<w:numbering xmlns:wpc="http://schemas.microsoft.com/office/word/2010/wordprocessingCanvas" xmlns:cx="http://schemas.microsoft.com/office/drawing/2014/chartex" xmlns:mc="http://schemas.openxmlformats.org/markup-compatibility/2006" xmlns:o="urn:schemas-microsoft-com:office:office" xmlns:r="http://schemas.openxmlformats.org/officeDocument/2006/relationships" xmlns:m="http://schemas.openxmlformats.org/officeDocument/2006/math" xmlns:v="urn:schemas-microsoft-com:vml" xmlns:wp14="http://schemas.microsoft.com/office/word/2010/wordprocessingDrawing" xmlns:wp="http://schemas.openxmlformats.org/drawingml/2006/wordprocessingDrawing" xmlns:w10="urn:schemas-microsoft-com:office:word" xmlns:w="http://schemas.openxmlformats.org/wordprocessingml/2006/main" xmlns:w14="http://schemas.microsoft.com/office/word/2010/wordml" xmlns:w15="http://schemas.microsoft.com/office/word/2012/wordml" xmlns:w16se="http://schemas.microsoft.com/office/word/2015/wordml/symex" xmlns:wpg="http://schemas.microsoft.com/office/word/2010/wordprocessingGroup" xmlns:wpi="http://schemas.microsoft.com/office/word/2010/wordprocessingInk" xmlns:wne="http://schemas.microsoft.com/office/word/2006/wordml" xmlns:wps="http://schemas.microsoft.com/office/word/2010/wordprocessingShape" mc:Ignorable="w14 w15 w16se wp14">
+<w:numbering xmlns:wpc="http://schemas.microsoft.com/office/word/2010/wordprocessingCanvas" xmlns:cx="http://schemas.microsoft.com/office/drawing/2014/chartex" xmlns:cx1="http://schemas.microsoft.com/office/drawing/2015/9/8/chartex" xmlns:cx2="http://schemas.microsoft.com/office/drawing/2015/10/21/chartex" xmlns:cx3="http://schemas.microsoft.com/office/drawing/2016/5/9/chartex" xmlns:cx4="http://schemas.microsoft.com/office/drawing/2016/5/10/chartex" xmlns:cx5="http://schemas.microsoft.com/office/drawing/2016/5/11/chartex" xmlns:cx6="http://schemas.microsoft.com/office/drawing/2016/5/12/chartex" xmlns:cx7="http://schemas.microsoft.com/office/drawing/2016/5/13/chartex" xmlns:cx8="http://schemas.microsoft.com/office/drawing/2016/5/14/chartex" xmlns:mc="http://schemas.openxmlformats.org/markup-compatibility/2006" xmlns:aink="http://schemas.microsoft.com/office/drawing/2016/ink" xmlns:am3d="http://schemas.microsoft.com/office/drawing/2017/model3d" xmlns:o="urn:schemas-microsoft-com:office:office" xmlns:r="http://schemas.openxmlformats.org/officeDocument/2006/relationships" xmlns:m="http://schemas.openxmlformats.org/officeDocument/2006/math" xmlns:v="urn:schemas-microsoft-com:vml" xmlns:wp14="http://schemas.microsoft.com/office/word/2010/wordprocessingDrawing" xmlns:wp="http://schemas.openxmlformats.org/drawingml/2006/wordprocessingDrawing" xmlns:w10="urn:schemas-microsoft-com:office:word" xmlns:w="http://schemas.openxmlformats.org/wordprocessingml/2006/main" xmlns:w14="http://schemas.microsoft.com/office/word/2010/wordml" xmlns:w15="http://schemas.microsoft.com/office/word/2012/wordml" xmlns:w16cex="http://schemas.microsoft.com/office/word/2018/wordml/cex" xmlns:w16cid="http://schemas.microsoft.com/office/word/2016/wordml/cid" xmlns:w16="http://schemas.microsoft.com/office/word/2018/wordml" xmlns:w16sdtdh="http://schemas.microsoft.com/office/word/2020/wordml/sdtdatahash" xmlns:w16se="http://schemas.microsoft.com/office/word/2015/wordml/symex" xmlns:wpg="http://schemas.microsoft.com/office/word/2010/wordprocessingGroup" xmlns:wpi="http://schemas.microsoft.com/office/word/2010/wordprocessingInk" xmlns:wne="http://schemas.microsoft.com/office/word/2006/wordml" xmlns:wps="http://schemas.microsoft.com/office/word/2010/wordprocessingShape" mc:Ignorable="w14 w15 w16se w16cid w16 w16cex w16sdtdh wp14">
   <w:abstractNum w:abstractNumId="0" w15:restartNumberingAfterBreak="0">
     <w:nsid w:val="0C4B5930"/>
     <w:multiLevelType w:val="hybridMultilevel"/>
@@ -8784,7 +9232,7 @@
 </file>
 
 <file path=word/styles.xml><?xml version="1.0" encoding="utf-8"?>
-<w:styles xmlns:mc="http://schemas.openxmlformats.org/markup-compatibility/2006" xmlns:r="http://schemas.openxmlformats.org/officeDocument/2006/relationships" xmlns:w="http://schemas.openxmlformats.org/wordprocessingml/2006/main" xmlns:w14="http://schemas.microsoft.com/office/word/2010/wordml" xmlns:w15="http://schemas.microsoft.com/office/word/2012/wordml" xmlns:w16se="http://schemas.microsoft.com/office/word/2015/wordml/symex" mc:Ignorable="w14 w15 w16se">
+<w:styles xmlns:mc="http://schemas.openxmlformats.org/markup-compatibility/2006" xmlns:r="http://schemas.openxmlformats.org/officeDocument/2006/relationships" xmlns:w="http://schemas.openxmlformats.org/wordprocessingml/2006/main" xmlns:w14="http://schemas.microsoft.com/office/word/2010/wordml" xmlns:w15="http://schemas.microsoft.com/office/word/2012/wordml" xmlns:w16cex="http://schemas.microsoft.com/office/word/2018/wordml/cex" xmlns:w16cid="http://schemas.microsoft.com/office/word/2016/wordml/cid" xmlns:w16="http://schemas.microsoft.com/office/word/2018/wordml" xmlns:w16sdtdh="http://schemas.microsoft.com/office/word/2020/wordml/sdtdatahash" xmlns:w16se="http://schemas.microsoft.com/office/word/2015/wordml/symex" mc:Ignorable="w14 w15 w16se w16cid w16 w16cex w16sdtdh">
   <w:docDefaults>
     <w:rPrDefault>
       <w:rPr>
@@ -8800,7 +9248,7 @@
       </w:pPr>
     </w:pPrDefault>
   </w:docDefaults>
-  <w:latentStyles w:defLockedState="0" w:defUIPriority="99" w:defSemiHidden="0" w:defUnhideWhenUsed="0" w:defQFormat="0" w:count="371">
+  <w:latentStyles w:defLockedState="0" w:defUIPriority="99" w:defSemiHidden="0" w:defUnhideWhenUsed="0" w:defQFormat="0" w:count="376">
     <w:lsdException w:name="Normal" w:uiPriority="0" w:qFormat="1"/>
     <w:lsdException w:name="heading 1" w:uiPriority="9" w:qFormat="1"/>
     <w:lsdException w:name="heading 2" w:semiHidden="1" w:uiPriority="9" w:unhideWhenUsed="1" w:qFormat="1"/>
@@ -8906,7 +9354,6 @@
     <w:lsdException w:name="HTML Sample" w:semiHidden="1" w:unhideWhenUsed="1"/>
     <w:lsdException w:name="HTML Typewriter" w:semiHidden="1" w:unhideWhenUsed="1"/>
     <w:lsdException w:name="HTML Variable" w:semiHidden="1" w:unhideWhenUsed="1"/>
-    <w:lsdException w:name="Normal Table" w:semiHidden="1" w:unhideWhenUsed="1"/>
     <w:lsdException w:name="annotation subject" w:semiHidden="1" w:unhideWhenUsed="1"/>
     <w:lsdException w:name="No List" w:semiHidden="1" w:unhideWhenUsed="1"/>
     <w:lsdException w:name="Outline List 1" w:semiHidden="1" w:unhideWhenUsed="1"/>
@@ -8949,11 +9396,8 @@
     <w:lsdException w:name="Table Contemporary" w:semiHidden="1" w:unhideWhenUsed="1"/>
     <w:lsdException w:name="Table Elegant" w:semiHidden="1" w:unhideWhenUsed="1"/>
     <w:lsdException w:name="Table Professional" w:semiHidden="1" w:unhideWhenUsed="1"/>
-    <w:lsdException w:name="Table Subtle 1" w:semiHidden="1" w:unhideWhenUsed="1"/>
     <w:lsdException w:name="Table Subtle 2" w:semiHidden="1" w:unhideWhenUsed="1"/>
     <w:lsdException w:name="Table Web 1" w:semiHidden="1" w:unhideWhenUsed="1"/>
-    <w:lsdException w:name="Table Web 2" w:semiHidden="1" w:unhideWhenUsed="1"/>
-    <w:lsdException w:name="Table Web 3" w:semiHidden="1" w:unhideWhenUsed="1"/>
     <w:lsdException w:name="Balloon Text" w:semiHidden="1" w:unhideWhenUsed="1"/>
     <w:lsdException w:name="Table Grid" w:uiPriority="59"/>
     <w:lsdException w:name="Table Theme" w:semiHidden="1" w:unhideWhenUsed="1"/>
@@ -9172,6 +9616,11 @@
     <w:lsdException w:name="List Table 5 Dark Accent 6" w:uiPriority="50"/>
     <w:lsdException w:name="List Table 6 Colorful Accent 6" w:uiPriority="51"/>
     <w:lsdException w:name="List Table 7 Colorful Accent 6" w:uiPriority="52"/>
+    <w:lsdException w:name="Mention" w:semiHidden="1" w:unhideWhenUsed="1"/>
+    <w:lsdException w:name="Smart Hyperlink" w:semiHidden="1" w:unhideWhenUsed="1"/>
+    <w:lsdException w:name="Hashtag" w:semiHidden="1" w:unhideWhenUsed="1"/>
+    <w:lsdException w:name="Unresolved Mention" w:semiHidden="1" w:unhideWhenUsed="1"/>
+    <w:lsdException w:name="Smart Link" w:semiHidden="1" w:unhideWhenUsed="1"/>
   </w:latentStyles>
   <w:style w:type="paragraph" w:default="1" w:styleId="a">
     <w:name w:val="Normal"/>
@@ -10420,7 +10869,7 @@
 </file>
 
 <file path=word/glossary/document.xml><?xml version="1.0" encoding="utf-8"?>
-<w:glossaryDocument xmlns:wpc="http://schemas.microsoft.com/office/word/2010/wordprocessingCanvas" xmlns:cx="http://schemas.microsoft.com/office/drawing/2014/chartex" xmlns:mc="http://schemas.openxmlformats.org/markup-compatibility/2006" xmlns:o="urn:schemas-microsoft-com:office:office" xmlns:r="http://schemas.openxmlformats.org/officeDocument/2006/relationships" xmlns:m="http://schemas.openxmlformats.org/officeDocument/2006/math" xmlns:v="urn:schemas-microsoft-com:vml" xmlns:wp14="http://schemas.microsoft.com/office/word/2010/wordprocessingDrawing" xmlns:wp="http://schemas.openxmlformats.org/drawingml/2006/wordprocessingDrawing" xmlns:w10="urn:schemas-microsoft-com:office:word" xmlns:w="http://schemas.openxmlformats.org/wordprocessingml/2006/main" xmlns:w14="http://schemas.microsoft.com/office/word/2010/wordml" xmlns:w15="http://schemas.microsoft.com/office/word/2012/wordml" xmlns:w16se="http://schemas.microsoft.com/office/word/2015/wordml/symex" xmlns:wpg="http://schemas.microsoft.com/office/word/2010/wordprocessingGroup" xmlns:wpi="http://schemas.microsoft.com/office/word/2010/wordprocessingInk" xmlns:wne="http://schemas.microsoft.com/office/word/2006/wordml" xmlns:wps="http://schemas.microsoft.com/office/word/2010/wordprocessingShape" mc:Ignorable="w14 w15 w16se wp14">
+<w:glossaryDocument xmlns:wpc="http://schemas.microsoft.com/office/word/2010/wordprocessingCanvas" xmlns:cx="http://schemas.microsoft.com/office/drawing/2014/chartex" xmlns:cx1="http://schemas.microsoft.com/office/drawing/2015/9/8/chartex" xmlns:cx2="http://schemas.microsoft.com/office/drawing/2015/10/21/chartex" xmlns:cx3="http://schemas.microsoft.com/office/drawing/2016/5/9/chartex" xmlns:cx4="http://schemas.microsoft.com/office/drawing/2016/5/10/chartex" xmlns:cx5="http://schemas.microsoft.com/office/drawing/2016/5/11/chartex" xmlns:cx6="http://schemas.microsoft.com/office/drawing/2016/5/12/chartex" xmlns:cx7="http://schemas.microsoft.com/office/drawing/2016/5/13/chartex" xmlns:cx8="http://schemas.microsoft.com/office/drawing/2016/5/14/chartex" xmlns:mc="http://schemas.openxmlformats.org/markup-compatibility/2006" xmlns:aink="http://schemas.microsoft.com/office/drawing/2016/ink" xmlns:am3d="http://schemas.microsoft.com/office/drawing/2017/model3d" xmlns:o="urn:schemas-microsoft-com:office:office" xmlns:r="http://schemas.openxmlformats.org/officeDocument/2006/relationships" xmlns:m="http://schemas.openxmlformats.org/officeDocument/2006/math" xmlns:v="urn:schemas-microsoft-com:vml" xmlns:wp14="http://schemas.microsoft.com/office/word/2010/wordprocessingDrawing" xmlns:wp="http://schemas.openxmlformats.org/drawingml/2006/wordprocessingDrawing" xmlns:w10="urn:schemas-microsoft-com:office:word" xmlns:w="http://schemas.openxmlformats.org/wordprocessingml/2006/main" xmlns:w14="http://schemas.microsoft.com/office/word/2010/wordml" xmlns:w15="http://schemas.microsoft.com/office/word/2012/wordml" xmlns:w16cex="http://schemas.microsoft.com/office/word/2018/wordml/cex" xmlns:w16cid="http://schemas.microsoft.com/office/word/2016/wordml/cid" xmlns:w16="http://schemas.microsoft.com/office/word/2018/wordml" xmlns:w16sdtdh="http://schemas.microsoft.com/office/word/2020/wordml/sdtdatahash" xmlns:w16se="http://schemas.microsoft.com/office/word/2015/wordml/symex" xmlns:wpg="http://schemas.microsoft.com/office/word/2010/wordprocessingGroup" xmlns:wpi="http://schemas.microsoft.com/office/word/2010/wordprocessingInk" xmlns:wne="http://schemas.microsoft.com/office/word/2006/wordml" xmlns:wps="http://schemas.microsoft.com/office/word/2010/wordprocessingShape" mc:Ignorable="w14 w15 w16se w16cid w16 w16cex w16sdtdh wp14">
   <w:docParts>
     <w:docPart>
       <w:docPartPr>
@@ -10456,7 +10905,7 @@
 </file>
 
 <file path=word/glossary/fontTable.xml><?xml version="1.0" encoding="utf-8"?>
-<w:fonts xmlns:mc="http://schemas.openxmlformats.org/markup-compatibility/2006" xmlns:r="http://schemas.openxmlformats.org/officeDocument/2006/relationships" xmlns:w="http://schemas.openxmlformats.org/wordprocessingml/2006/main" xmlns:w14="http://schemas.microsoft.com/office/word/2010/wordml" xmlns:w15="http://schemas.microsoft.com/office/word/2012/wordml" xmlns:w16se="http://schemas.microsoft.com/office/word/2015/wordml/symex" mc:Ignorable="w14 w15 w16se">
+<w:fonts xmlns:mc="http://schemas.openxmlformats.org/markup-compatibility/2006" xmlns:r="http://schemas.openxmlformats.org/officeDocument/2006/relationships" xmlns:w="http://schemas.openxmlformats.org/wordprocessingml/2006/main" xmlns:w14="http://schemas.microsoft.com/office/word/2010/wordml" xmlns:w15="http://schemas.microsoft.com/office/word/2012/wordml" xmlns:w16cex="http://schemas.microsoft.com/office/word/2018/wordml/cex" xmlns:w16cid="http://schemas.microsoft.com/office/word/2016/wordml/cid" xmlns:w16="http://schemas.microsoft.com/office/word/2018/wordml" xmlns:w16sdtdh="http://schemas.microsoft.com/office/word/2020/wordml/sdtdatahash" xmlns:w16se="http://schemas.microsoft.com/office/word/2015/wordml/symex" mc:Ignorable="w14 w15 w16se w16cid w16 w16cex w16sdtdh">
   <w:font w:name="Wingdings">
     <w:panose1 w:val="05000000000000000000"/>
     <w:charset w:val="02"/>
@@ -10555,7 +11004,7 @@
 </file>
 
 <file path=word/glossary/settings.xml><?xml version="1.0" encoding="utf-8"?>
-<w:settings xmlns:mc="http://schemas.openxmlformats.org/markup-compatibility/2006" xmlns:o="urn:schemas-microsoft-com:office:office" xmlns:r="http://schemas.openxmlformats.org/officeDocument/2006/relationships" xmlns:m="http://schemas.openxmlformats.org/officeDocument/2006/math" xmlns:v="urn:schemas-microsoft-com:vml" xmlns:w10="urn:schemas-microsoft-com:office:word" xmlns:w="http://schemas.openxmlformats.org/wordprocessingml/2006/main" xmlns:w14="http://schemas.microsoft.com/office/word/2010/wordml" xmlns:w15="http://schemas.microsoft.com/office/word/2012/wordml" xmlns:w16se="http://schemas.microsoft.com/office/word/2015/wordml/symex" xmlns:sl="http://schemas.openxmlformats.org/schemaLibrary/2006/main" mc:Ignorable="w14 w15 w16se">
+<w:settings xmlns:mc="http://schemas.openxmlformats.org/markup-compatibility/2006" xmlns:o="urn:schemas-microsoft-com:office:office" xmlns:r="http://schemas.openxmlformats.org/officeDocument/2006/relationships" xmlns:m="http://schemas.openxmlformats.org/officeDocument/2006/math" xmlns:v="urn:schemas-microsoft-com:vml" xmlns:w10="urn:schemas-microsoft-com:office:word" xmlns:w="http://schemas.openxmlformats.org/wordprocessingml/2006/main" xmlns:w14="http://schemas.microsoft.com/office/word/2010/wordml" xmlns:w15="http://schemas.microsoft.com/office/word/2012/wordml" xmlns:w16cex="http://schemas.microsoft.com/office/word/2018/wordml/cex" xmlns:w16cid="http://schemas.microsoft.com/office/word/2016/wordml/cid" xmlns:w16="http://schemas.microsoft.com/office/word/2018/wordml" xmlns:w16sdtdh="http://schemas.microsoft.com/office/word/2020/wordml/sdtdatahash" xmlns:w16se="http://schemas.microsoft.com/office/word/2015/wordml/symex" xmlns:sl="http://schemas.openxmlformats.org/schemaLibrary/2006/main" mc:Ignorable="w14 w15 w16se w16cid w16 w16cex w16sdtdh">
   <w:view w:val="normal"/>
   <w:bordersDoNotSurroundHeader/>
   <w:bordersDoNotSurroundFooter/>
@@ -10574,6 +11023,7 @@
     <w:adjustLineHeightInTable/>
     <w:useFELayout/>
     <w:compatSetting w:name="compatibilityMode" w:uri="http://schemas.microsoft.com/office/word" w:val="12"/>
+    <w:compatSetting w:name="useWord2013TrackBottomHyphenation" w:uri="http://schemas.microsoft.com/office/word" w:val="1"/>
   </w:compat>
   <w:rsids>
     <w:rsidRoot w:val="002B1BFE"/>
@@ -10667,6 +11117,7 @@
     <w:rsid w:val="008125C9"/>
     <w:rsid w:val="0082051B"/>
     <w:rsid w:val="00847F0F"/>
+    <w:rsid w:val="00874601"/>
     <w:rsid w:val="00886254"/>
     <w:rsid w:val="008A5951"/>
     <w:rsid w:val="008F053B"/>
@@ -10767,7 +11218,7 @@
 </file>
 
 <file path=word/glossary/styles.xml><?xml version="1.0" encoding="utf-8"?>
-<w:styles xmlns:mc="http://schemas.openxmlformats.org/markup-compatibility/2006" xmlns:r="http://schemas.openxmlformats.org/officeDocument/2006/relationships" xmlns:w="http://schemas.openxmlformats.org/wordprocessingml/2006/main" xmlns:w14="http://schemas.microsoft.com/office/word/2010/wordml" xmlns:w15="http://schemas.microsoft.com/office/word/2012/wordml" xmlns:w16se="http://schemas.microsoft.com/office/word/2015/wordml/symex" mc:Ignorable="w14 w15 w16se">
+<w:styles xmlns:mc="http://schemas.openxmlformats.org/markup-compatibility/2006" xmlns:r="http://schemas.openxmlformats.org/officeDocument/2006/relationships" xmlns:w="http://schemas.openxmlformats.org/wordprocessingml/2006/main" xmlns:w14="http://schemas.microsoft.com/office/word/2010/wordml" xmlns:w15="http://schemas.microsoft.com/office/word/2012/wordml" xmlns:w16cex="http://schemas.microsoft.com/office/word/2018/wordml/cex" xmlns:w16cid="http://schemas.microsoft.com/office/word/2016/wordml/cid" xmlns:w16="http://schemas.microsoft.com/office/word/2018/wordml" xmlns:w16sdtdh="http://schemas.microsoft.com/office/word/2020/wordml/sdtdatahash" xmlns:w16se="http://schemas.microsoft.com/office/word/2015/wordml/symex" mc:Ignorable="w14 w15 w16se w16cid w16 w16cex w16sdtdh">
   <w:docDefaults>
     <w:rPrDefault>
       <w:rPr>
@@ -10779,7 +11230,7 @@
     </w:rPrDefault>
     <w:pPrDefault/>
   </w:docDefaults>
-  <w:latentStyles w:defLockedState="0" w:defUIPriority="99" w:defSemiHidden="0" w:defUnhideWhenUsed="0" w:defQFormat="0" w:count="371">
+  <w:latentStyles w:defLockedState="0" w:defUIPriority="99" w:defSemiHidden="0" w:defUnhideWhenUsed="0" w:defQFormat="0" w:count="376">
     <w:lsdException w:name="Normal" w:uiPriority="0" w:qFormat="1"/>
     <w:lsdException w:name="heading 1" w:uiPriority="9" w:qFormat="1"/>
     <w:lsdException w:name="heading 2" w:semiHidden="1" w:uiPriority="9" w:unhideWhenUsed="1" w:qFormat="1"/>
@@ -10885,7 +11336,6 @@
     <w:lsdException w:name="HTML Sample" w:semiHidden="1" w:unhideWhenUsed="1"/>
     <w:lsdException w:name="HTML Typewriter" w:semiHidden="1" w:unhideWhenUsed="1"/>
     <w:lsdException w:name="HTML Variable" w:semiHidden="1" w:unhideWhenUsed="1"/>
-    <w:lsdException w:name="Normal Table" w:semiHidden="1" w:unhideWhenUsed="1"/>
     <w:lsdException w:name="annotation subject" w:semiHidden="1" w:unhideWhenUsed="1"/>
     <w:lsdException w:name="No List" w:semiHidden="1" w:unhideWhenUsed="1"/>
     <w:lsdException w:name="Outline List 1" w:semiHidden="1" w:unhideWhenUsed="1"/>
@@ -10928,11 +11378,8 @@
     <w:lsdException w:name="Table Contemporary" w:semiHidden="1" w:unhideWhenUsed="1"/>
     <w:lsdException w:name="Table Elegant" w:semiHidden="1" w:unhideWhenUsed="1"/>
     <w:lsdException w:name="Table Professional" w:semiHidden="1" w:unhideWhenUsed="1"/>
-    <w:lsdException w:name="Table Subtle 1" w:semiHidden="1" w:unhideWhenUsed="1"/>
     <w:lsdException w:name="Table Subtle 2" w:semiHidden="1" w:unhideWhenUsed="1"/>
     <w:lsdException w:name="Table Web 1" w:semiHidden="1" w:unhideWhenUsed="1"/>
-    <w:lsdException w:name="Table Web 2" w:semiHidden="1" w:unhideWhenUsed="1"/>
-    <w:lsdException w:name="Table Web 3" w:semiHidden="1" w:unhideWhenUsed="1"/>
     <w:lsdException w:name="Balloon Text" w:semiHidden="1" w:unhideWhenUsed="1"/>
     <w:lsdException w:name="Table Grid" w:uiPriority="59"/>
     <w:lsdException w:name="Table Theme" w:semiHidden="1" w:unhideWhenUsed="1"/>
@@ -11151,6 +11598,11 @@
     <w:lsdException w:name="List Table 5 Dark Accent 6" w:uiPriority="50"/>
     <w:lsdException w:name="List Table 6 Colorful Accent 6" w:uiPriority="51"/>
     <w:lsdException w:name="List Table 7 Colorful Accent 6" w:uiPriority="52"/>
+    <w:lsdException w:name="Mention" w:semiHidden="1" w:unhideWhenUsed="1"/>
+    <w:lsdException w:name="Smart Hyperlink" w:semiHidden="1" w:unhideWhenUsed="1"/>
+    <w:lsdException w:name="Hashtag" w:semiHidden="1" w:unhideWhenUsed="1"/>
+    <w:lsdException w:name="Unresolved Mention" w:semiHidden="1" w:unhideWhenUsed="1"/>
+    <w:lsdException w:name="Smart Link" w:semiHidden="1" w:unhideWhenUsed="1"/>
   </w:latentStyles>
   <w:style w:type="paragraph" w:default="1" w:styleId="a">
     <w:name w:val="Normal"/>
@@ -11201,28 +11653,6 @@
       <w:color w:val="808080"/>
     </w:rPr>
   </w:style>
-  <w:style w:type="paragraph" w:customStyle="1" w:styleId="6C182A8DA1824525A32AC6CECFDC5B69">
-    <w:name w:val="6C182A8DA1824525A32AC6CECFDC5B69"/>
-    <w:rsid w:val="008A5951"/>
-    <w:pPr>
-      <w:widowControl w:val="0"/>
-      <w:wordWrap w:val="0"/>
-      <w:autoSpaceDE w:val="0"/>
-      <w:autoSpaceDN w:val="0"/>
-      <w:jc w:val="both"/>
-    </w:pPr>
-  </w:style>
-  <w:style w:type="paragraph" w:customStyle="1" w:styleId="79EFC5999E594CCDB4E15C75FD6EC6AB">
-    <w:name w:val="79EFC5999E594CCDB4E15C75FD6EC6AB"/>
-    <w:rsid w:val="008A5951"/>
-    <w:pPr>
-      <w:widowControl w:val="0"/>
-      <w:wordWrap w:val="0"/>
-      <w:autoSpaceDE w:val="0"/>
-      <w:autoSpaceDN w:val="0"/>
-      <w:jc w:val="both"/>
-    </w:pPr>
-  </w:style>
   <w:style w:type="paragraph" w:customStyle="1" w:styleId="0FDFCE1E000849B987FFECC371ED523A">
     <w:name w:val="0FDFCE1E000849B987FFECC371ED523A"/>
     <w:rsid w:val="00C01A52"/>
@@ -11238,7 +11668,7 @@
 </file>
 
 <file path=word/glossary/webSettings.xml><?xml version="1.0" encoding="utf-8"?>
-<w:webSettings xmlns:mc="http://schemas.openxmlformats.org/markup-compatibility/2006" xmlns:r="http://schemas.openxmlformats.org/officeDocument/2006/relationships" xmlns:w="http://schemas.openxmlformats.org/wordprocessingml/2006/main" xmlns:w14="http://schemas.microsoft.com/office/word/2010/wordml" xmlns:w15="http://schemas.microsoft.com/office/word/2012/wordml" xmlns:w16se="http://schemas.microsoft.com/office/word/2015/wordml/symex" mc:Ignorable="w14 w15 w16se">
+<w:webSettings xmlns:mc="http://schemas.openxmlformats.org/markup-compatibility/2006" xmlns:r="http://schemas.openxmlformats.org/officeDocument/2006/relationships" xmlns:w="http://schemas.openxmlformats.org/wordprocessingml/2006/main" xmlns:w14="http://schemas.microsoft.com/office/word/2010/wordml" xmlns:w15="http://schemas.microsoft.com/office/word/2012/wordml" xmlns:w16cex="http://schemas.microsoft.com/office/word/2018/wordml/cex" xmlns:w16cid="http://schemas.microsoft.com/office/word/2016/wordml/cid" xmlns:w16="http://schemas.microsoft.com/office/word/2018/wordml" xmlns:w16sdtdh="http://schemas.microsoft.com/office/word/2020/wordml/sdtdatahash" xmlns:w16se="http://schemas.microsoft.com/office/word/2015/wordml/symex" mc:Ignorable="w14 w15 w16se w16cid w16 w16cex w16sdtdh">
   <w:optimizeForBrowser/>
 </w:webSettings>
 </file>
@@ -11529,24 +11959,10 @@
 </file>
 
 <file path=customXml/item1.xml><?xml version="1.0" encoding="utf-8"?>
-<p:properties xmlns:p="http://schemas.microsoft.com/office/2006/metadata/properties" xmlns:xsi="http://www.w3.org/2001/XMLSchema-instance">
-  <documentManagement>
-    <Gat xmlns="2ec1ac2a-4cb5-40a4-b122-7712fb276773">IC</Gat>
-    <Status xmlns="2ec1ac2a-4cb5-40a4-b122-7712fb276773">Ready for Review</Status>
-  </documentManagement>
-</p:properties>
+<b:Sources xmlns:b="http://schemas.openxmlformats.org/officeDocument/2006/bibliography" xmlns="http://schemas.openxmlformats.org/officeDocument/2006/bibliography" SelectedStyle="\APA.XSL" StyleName="APA"/>
 </file>
 
 <file path=customXml/item2.xml><?xml version="1.0" encoding="utf-8"?>
-<?mso-contentType ?>
-<FormTemplates xmlns="http://schemas.microsoft.com/sharepoint/v3/contenttype/forms">
-  <Display>DocumentLibraryForm</Display>
-  <Edit>DocumentLibraryForm</Edit>
-  <New>DocumentLibraryForm</New>
-</FormTemplates>
-</file>
-
-<file path=customXml/item3.xml><?xml version="1.0" encoding="utf-8"?>
 <ct:contentTypeSchema xmlns:ct="http://schemas.microsoft.com/office/2006/metadata/contentType" xmlns:ma="http://schemas.microsoft.com/office/2006/metadata/properties/metaAttributes" ct:_="" ma:_="" ma:contentTypeName="Document" ma:contentTypeID="0x010100912960106A3E4F47BFB96C9FCD053E8D" ma:contentTypeVersion="5" ma:contentTypeDescription="Create a new document." ma:contentTypeScope="" ma:versionID="2de3f926a3c0f17089feb522e9b09ab1">
   <xsd:schema xmlns:xsd="http://www.w3.org/2001/XMLSchema" xmlns:p="http://schemas.microsoft.com/office/2006/metadata/properties" xmlns:ns2="2ec1ac2a-4cb5-40a4-b122-7712fb276773" targetNamespace="http://schemas.microsoft.com/office/2006/metadata/properties" ma:root="true" ma:fieldsID="e1f24f6a315dc27bce075d22310a17a5" ns2:_="">
     <xsd:import namespace="2ec1ac2a-4cb5-40a4-b122-7712fb276773"/>
@@ -11627,28 +12043,33 @@
 </ct:contentTypeSchema>
 </file>
 
+<file path=customXml/item3.xml><?xml version="1.0" encoding="utf-8"?>
+<?mso-contentType ?>
+<FormTemplates xmlns="http://schemas.microsoft.com/sharepoint/v3/contenttype/forms">
+  <Display>DocumentLibraryForm</Display>
+  <Edit>DocumentLibraryForm</Edit>
+  <New>DocumentLibraryForm</New>
+</FormTemplates>
+</file>
+
 <file path=customXml/item4.xml><?xml version="1.0" encoding="utf-8"?>
-<b:Sources xmlns:b="http://schemas.openxmlformats.org/officeDocument/2006/bibliography" xmlns="http://schemas.openxmlformats.org/officeDocument/2006/bibliography" SelectedStyle="\APA.XSL" StyleName="APA"/>
+<p:properties xmlns:p="http://schemas.microsoft.com/office/2006/metadata/properties" xmlns:xsi="http://www.w3.org/2001/XMLSchema-instance">
+  <documentManagement>
+    <Gat xmlns="2ec1ac2a-4cb5-40a4-b122-7712fb276773">IC</Gat>
+    <Status xmlns="2ec1ac2a-4cb5-40a4-b122-7712fb276773">Ready for Review</Status>
+  </documentManagement>
+</p:properties>
 </file>
 
 <file path=customXml/itemProps1.xml><?xml version="1.0" encoding="utf-8"?>
-<ds:datastoreItem xmlns:ds="http://schemas.openxmlformats.org/officeDocument/2006/customXml" ds:itemID="{22EF12C5-4EE5-401D-AF32-34459B235CB4}">
+<ds:datastoreItem xmlns:ds="http://schemas.openxmlformats.org/officeDocument/2006/customXml" ds:itemID="{F6523201-7A00-4A82-B2AD-68364976D88E}">
   <ds:schemaRefs>
-    <ds:schemaRef ds:uri="http://schemas.microsoft.com/office/2006/metadata/properties"/>
-    <ds:schemaRef ds:uri="2ec1ac2a-4cb5-40a4-b122-7712fb276773"/>
+    <ds:schemaRef ds:uri="http://schemas.openxmlformats.org/officeDocument/2006/bibliography"/>
   </ds:schemaRefs>
 </ds:datastoreItem>
 </file>
 
 <file path=customXml/itemProps2.xml><?xml version="1.0" encoding="utf-8"?>
-<ds:datastoreItem xmlns:ds="http://schemas.openxmlformats.org/officeDocument/2006/customXml" ds:itemID="{7D4FE01D-1055-48A2-B526-C8AAEA4E33FB}">
-  <ds:schemaRefs>
-    <ds:schemaRef ds:uri="http://schemas.microsoft.com/sharepoint/v3/contenttype/forms"/>
-  </ds:schemaRefs>
-</ds:datastoreItem>
-</file>
-
-<file path=customXml/itemProps3.xml><?xml version="1.0" encoding="utf-8"?>
 <ds:datastoreItem xmlns:ds="http://schemas.openxmlformats.org/officeDocument/2006/customXml" ds:itemID="{413738C2-4739-401D-BFAC-3D8C20A1C92A}">
   <ds:schemaRefs>
     <ds:schemaRef ds:uri="http://schemas.microsoft.com/office/2006/metadata/contentType"/>
@@ -11665,10 +12086,19 @@
 </ds:datastoreItem>
 </file>
 
+<file path=customXml/itemProps3.xml><?xml version="1.0" encoding="utf-8"?>
+<ds:datastoreItem xmlns:ds="http://schemas.openxmlformats.org/officeDocument/2006/customXml" ds:itemID="{7D4FE01D-1055-48A2-B526-C8AAEA4E33FB}">
+  <ds:schemaRefs>
+    <ds:schemaRef ds:uri="http://schemas.microsoft.com/sharepoint/v3/contenttype/forms"/>
+  </ds:schemaRefs>
+</ds:datastoreItem>
+</file>
+
 <file path=customXml/itemProps4.xml><?xml version="1.0" encoding="utf-8"?>
-<ds:datastoreItem xmlns:ds="http://schemas.openxmlformats.org/officeDocument/2006/customXml" ds:itemID="{F6523201-7A00-4A82-B2AD-68364976D88E}">
+<ds:datastoreItem xmlns:ds="http://schemas.openxmlformats.org/officeDocument/2006/customXml" ds:itemID="{22EF12C5-4EE5-401D-AF32-34459B235CB4}">
   <ds:schemaRefs>
-    <ds:schemaRef ds:uri="http://schemas.openxmlformats.org/officeDocument/2006/bibliography"/>
+    <ds:schemaRef ds:uri="http://schemas.microsoft.com/office/2006/metadata/properties"/>
+    <ds:schemaRef ds:uri="2ec1ac2a-4cb5-40a4-b122-7712fb276773"/>
   </ds:schemaRefs>
 </ds:datastoreItem>
 </file>
</xml_diff>